<commit_message>
Revert "Signed-off-by: CDW90 <ch-wo@arcor.de>"
This reverts commit 651f11a5706ab3da820e5f5b7703675729e05a0c.
</commit_message>
<xml_diff>
--- a/Repository/swe1/baum_auto.docx
+++ b/Repository/swe1/baum_auto.docx
@@ -195,8 +195,10 @@
               <w:rPr>
                 <w:rFonts w:ascii="Times New Roman" w:hAnsi="Times New Roman" w:cs="Times New Roman"/>
               </w:rPr>
-              <w:t>Christian</w:t>
-            </w:r>
+              <w:t>testestest</w:t>
+            </w:r>
+            <w:bookmarkStart w:id="0" w:name="_GoBack"/>
+            <w:bookmarkEnd w:id="0"/>
           </w:p>
         </w:tc>
       </w:tr>
@@ -854,8 +856,6 @@
               </w:rPr>
               <w:t>&gt;&gt; Tabellenansicht</w:t>
             </w:r>
-            <w:bookmarkStart w:id="0" w:name="_GoBack"/>
-            <w:bookmarkEnd w:id="0"/>
           </w:p>
         </w:tc>
       </w:tr>

</xml_diff>